<commit_message>
Commit message describing your changes
</commit_message>
<xml_diff>
--- a/Rmds/Abstract_CKJMEK.docx
+++ b/Rmds/Abstract_CKJMEK.docx
@@ -72,6 +72,23 @@
       </w:pPr>
       <w:r>
         <w:t xml:space="preserve">2024-02-26</w:t>
+      </w:r>
+    </w:p>
+    <w:p>
+      <w:pPr>
+        <w:pStyle w:val="SourceCode"/>
+      </w:pPr>
+      <w:r>
+        <w:rPr>
+          <w:rStyle w:val="FunctionTok"/>
+        </w:rPr>
+        <w:t xml:space="preserve">library</w:t>
+      </w:r>
+      <w:r>
+        <w:rPr>
+          <w:rStyle w:val="NormalTok"/>
+        </w:rPr>
+        <w:t xml:space="preserve">(readr)</w:t>
       </w:r>
     </w:p>
     <w:bookmarkStart w:id="20" w:name="X2679875b193adc560aeb645e6ada017236ed5e4"/>
@@ -204,7 +221,7 @@
         <w:pStyle w:val="FirstParagraph"/>
       </w:pPr>
       <w:r>
-        <w:t xml:space="preserve">Our group looks forward to learning more of the skills required throughout the course to successful complete our analysis. We aim to continue to refine our R skills through both coursework and outside research and learning as needed.</w:t>
+        <w:t xml:space="preserve">Our group looks forward to learning more of the skills required throughout the course to successfully complete our analysis. We aim to continue to refine our R skills through both coursework and outside research and learning as needed.</w:t>
       </w:r>
     </w:p>
     <w:bookmarkEnd w:id="24"/>

</xml_diff>